<commit_message>
Added login and sign up API
</commit_message>
<xml_diff>
--- a/项目文档/超越打榜Server接口文档V1.0.docx
+++ b/项目文档/超越打榜Server接口文档V1.0.docx
@@ -4,24 +4,19 @@
   <w:body>
     <w:p>
       <w:pPr>
-        <w:pStyle w:val="a8"/>
-        <w:jc w:val="center"/>
+        <w:pStyle w:val="a"/>
         <w:rPr>
           <w:sz w:val="32"/>
           <w:szCs w:val="32"/>
         </w:rPr>
       </w:pPr>
       <w:r>
-        <w:rPr>
-          <w:sz w:val="36"/>
-          <w:szCs w:val="36"/>
-        </w:rPr>
         <w:t>超越打榜Server接口文档V1.0</w:t>
       </w:r>
     </w:p>
     <w:p>
       <w:pPr>
-        <w:pStyle w:val="a5"/>
+        <w:pStyle w:val="a1"/>
         <w:numPr>
           <w:ilvl w:val="0"/>
           <w:numId w:val="1"/>
@@ -33,54 +28,39 @@
     </w:p>
     <w:p>
       <w:pPr>
-        <w:pStyle w:val="a3"/>
-      </w:pPr>
-      <w:r>
-        <w:t>服务</w:t>
-      </w:r>
-      <w:proofErr w:type="gramStart"/>
-      <w:r>
-        <w:t>侧提供</w:t>
-      </w:r>
-      <w:proofErr w:type="gramEnd"/>
-      <w:r>
-        <w:t>Restful格式的https接口，请求和返回的统一使用json格式，utf-8编码，示例：</w:t>
+        <w:pStyle w:val="a"/>
+      </w:pPr>
+      <w:r>
+        <w:t>服务侧提供Restful格式的https接口，请求和返回的统一使用json格式，utf-8编码，示例：</w:t>
       </w:r>
     </w:p>
     <w:p>
       <w:pPr>
-        <w:pStyle w:val="a3"/>
+        <w:pStyle w:val="a"/>
         <w:numPr>
           <w:ilvl w:val="0"/>
           <w:numId w:val="2"/>
         </w:numPr>
       </w:pPr>
-      <w:proofErr w:type="gramStart"/>
-      <w:r>
-        <w:t>url:https</w:t>
-      </w:r>
-      <w:proofErr w:type="gramEnd"/>
-      <w:r>
-        <w:t>:chaoyuedabang.com/hello</w:t>
+      <w:r>
+        <w:t>url:https:chaoyuedabang.com/hello</w:t>
       </w:r>
     </w:p>
     <w:p>
       <w:pPr>
-        <w:pStyle w:val="a3"/>
+        <w:pStyle w:val="a"/>
         <w:numPr>
           <w:ilvl w:val="0"/>
           <w:numId w:val="3"/>
         </w:numPr>
       </w:pPr>
-      <w:proofErr w:type="gramStart"/>
       <w:r>
         <w:t>request:{</w:t>
       </w:r>
-      <w:proofErr w:type="gramEnd"/>
     </w:p>
     <w:p>
       <w:pPr>
-        <w:pStyle w:val="a3"/>
+        <w:pStyle w:val="a"/>
         <w:ind w:left="720" w:firstLine="420"/>
       </w:pPr>
       <w:r>
@@ -89,7 +69,7 @@
     </w:p>
     <w:p>
       <w:pPr>
-        <w:pStyle w:val="a3"/>
+        <w:pStyle w:val="a"/>
         <w:ind w:left="720" w:firstLine="420"/>
       </w:pPr>
       <w:r>
@@ -98,7 +78,7 @@
     </w:p>
     <w:p>
       <w:pPr>
-        <w:pStyle w:val="a3"/>
+        <w:pStyle w:val="a"/>
         <w:ind w:left="960"/>
       </w:pPr>
       <w:r>
@@ -107,21 +87,19 @@
     </w:p>
     <w:p>
       <w:pPr>
-        <w:pStyle w:val="a3"/>
+        <w:pStyle w:val="a"/>
         <w:numPr>
           <w:ilvl w:val="0"/>
           <w:numId w:val="4"/>
         </w:numPr>
       </w:pPr>
-      <w:proofErr w:type="gramStart"/>
       <w:r>
         <w:t>response:{</w:t>
       </w:r>
-      <w:proofErr w:type="gramEnd"/>
     </w:p>
     <w:p>
       <w:pPr>
-        <w:pStyle w:val="a3"/>
+        <w:pStyle w:val="a"/>
         <w:ind w:left="720" w:firstLine="420"/>
       </w:pPr>
       <w:r>
@@ -130,7 +108,7 @@
     </w:p>
     <w:p>
       <w:pPr>
-        <w:pStyle w:val="a3"/>
+        <w:pStyle w:val="a"/>
         <w:ind w:left="720" w:firstLine="420"/>
       </w:pPr>
       <w:r>
@@ -147,7 +125,7 @@
     </w:p>
     <w:p>
       <w:pPr>
-        <w:pStyle w:val="a3"/>
+        <w:pStyle w:val="a"/>
         <w:ind w:left="720" w:firstLine="420"/>
       </w:pPr>
       <w:r>
@@ -156,7 +134,7 @@
     </w:p>
     <w:p>
       <w:pPr>
-        <w:pStyle w:val="a5"/>
+        <w:pStyle w:val="a1"/>
         <w:numPr>
           <w:ilvl w:val="0"/>
           <w:numId w:val="1"/>
@@ -169,7 +147,7 @@
     </w:p>
     <w:p>
       <w:pPr>
-        <w:pStyle w:val="a6"/>
+        <w:pStyle w:val="a2"/>
         <w:numPr>
           <w:ilvl w:val="0"/>
           <w:numId w:val="5"/>
@@ -181,7 +159,7 @@
     </w:p>
     <w:p>
       <w:pPr>
-        <w:pStyle w:val="a6"/>
+        <w:pStyle w:val="a2"/>
         <w:numPr>
           <w:ilvl w:val="0"/>
           <w:numId w:val="6"/>
@@ -193,7 +171,7 @@
     </w:p>
     <w:p>
       <w:pPr>
-        <w:pStyle w:val="3"/>
+        <w:pStyle w:val="Heading3"/>
         <w:numPr>
           <w:ilvl w:val="0"/>
           <w:numId w:val="13"/>
@@ -236,12 +214,20 @@
         <w:t>erver</w:t>
       </w:r>
       <w:r>
-        <w:t>/client/register</w:t>
+        <w:t>/</w:t>
+      </w:r>
+      <w:bookmarkStart w:id="0" w:name="_GoBack"/>
+      <w:r>
+        <w:t>client</w:t>
+      </w:r>
+      <w:bookmarkEnd w:id="0"/>
+      <w:r>
+        <w:t>/register</w:t>
       </w:r>
     </w:p>
     <w:p>
       <w:pPr>
-        <w:pStyle w:val="a3"/>
+        <w:pStyle w:val="a"/>
       </w:pPr>
       <w:r>
         <w:t>request:</w:t>
@@ -355,13 +341,8 @@
             <w:pPr>
               <w:jc w:val="left"/>
             </w:pPr>
-            <w:proofErr w:type="gramStart"/>
-            <w:r>
-              <w:t>String(</w:t>
-            </w:r>
-            <w:proofErr w:type="gramEnd"/>
-            <w:r>
-              <w:t>64)</w:t>
+            <w:r>
+              <w:t>String(64)</w:t>
             </w:r>
           </w:p>
         </w:tc>
@@ -432,13 +413,8 @@
             <w:pPr>
               <w:jc w:val="left"/>
             </w:pPr>
-            <w:proofErr w:type="gramStart"/>
-            <w:r>
-              <w:t>String(</w:t>
-            </w:r>
-            <w:proofErr w:type="gramEnd"/>
-            <w:r>
-              <w:t>64)</w:t>
+            <w:r>
+              <w:t>String(64)</w:t>
             </w:r>
           </w:p>
         </w:tc>
@@ -472,7 +448,7 @@
     </w:tbl>
     <w:p>
       <w:pPr>
-        <w:pStyle w:val="a3"/>
+        <w:pStyle w:val="a"/>
       </w:pPr>
       <w:r>
         <w:t>response:</w:t>
@@ -568,13 +544,8 @@
             <w:tcW w:w="2063" w:type="dxa"/>
           </w:tcPr>
           <w:p>
-            <w:proofErr w:type="gramStart"/>
-            <w:r>
-              <w:t>String(</w:t>
-            </w:r>
-            <w:proofErr w:type="gramEnd"/>
-            <w:r>
-              <w:t>16)</w:t>
+            <w:r>
+              <w:t>String(16)</w:t>
             </w:r>
           </w:p>
         </w:tc>
@@ -594,15 +565,7 @@
           </w:tcPr>
           <w:p>
             <w:r>
-              <w:t>返回码，返回</w:t>
-            </w:r>
-            <w:proofErr w:type="gramStart"/>
-            <w:r>
-              <w:t>码代表</w:t>
-            </w:r>
-            <w:proofErr w:type="gramEnd"/>
-            <w:r>
-              <w:t>的信息看第三章</w:t>
+              <w:t>返回码，返回码代表的信息看第三章</w:t>
             </w:r>
           </w:p>
         </w:tc>
@@ -628,13 +591,8 @@
             <w:tcW w:w="2063" w:type="dxa"/>
           </w:tcPr>
           <w:p>
-            <w:proofErr w:type="gramStart"/>
-            <w:r>
-              <w:t>String(</w:t>
-            </w:r>
-            <w:proofErr w:type="gramEnd"/>
-            <w:r>
-              <w:t>64)</w:t>
+            <w:r>
+              <w:t>String(64)</w:t>
             </w:r>
           </w:p>
         </w:tc>
@@ -663,7 +621,7 @@
     <w:p/>
     <w:p>
       <w:pPr>
-        <w:pStyle w:val="3"/>
+        <w:pStyle w:val="Heading3"/>
         <w:numPr>
           <w:ilvl w:val="0"/>
           <w:numId w:val="13"/>
@@ -707,7 +665,7 @@
     </w:p>
     <w:p>
       <w:pPr>
-        <w:pStyle w:val="a3"/>
+        <w:pStyle w:val="a"/>
       </w:pPr>
       <w:r>
         <w:t>request:</w:t>
@@ -821,13 +779,8 @@
             <w:pPr>
               <w:jc w:val="left"/>
             </w:pPr>
-            <w:proofErr w:type="gramStart"/>
-            <w:r>
-              <w:t>String(</w:t>
-            </w:r>
-            <w:proofErr w:type="gramEnd"/>
-            <w:r>
-              <w:t>64)</w:t>
+            <w:r>
+              <w:t>String(64)</w:t>
             </w:r>
           </w:p>
         </w:tc>
@@ -883,13 +836,8 @@
             <w:pPr>
               <w:jc w:val="left"/>
             </w:pPr>
-            <w:proofErr w:type="gramStart"/>
-            <w:r>
-              <w:t>String(</w:t>
-            </w:r>
-            <w:proofErr w:type="gramEnd"/>
-            <w:r>
-              <w:t>64)</w:t>
+            <w:r>
+              <w:t>String(64)</w:t>
             </w:r>
           </w:p>
         </w:tc>
@@ -984,7 +932,7 @@
     </w:tbl>
     <w:p>
       <w:pPr>
-        <w:pStyle w:val="a3"/>
+        <w:pStyle w:val="a"/>
       </w:pPr>
       <w:r>
         <w:t>response:</w:t>
@@ -1080,13 +1028,8 @@
             <w:tcW w:w="2063" w:type="dxa"/>
           </w:tcPr>
           <w:p>
-            <w:proofErr w:type="gramStart"/>
-            <w:r>
-              <w:t>String(</w:t>
-            </w:r>
-            <w:proofErr w:type="gramEnd"/>
-            <w:r>
-              <w:t>16)</w:t>
+            <w:r>
+              <w:t>String(16)</w:t>
             </w:r>
           </w:p>
         </w:tc>
@@ -1106,15 +1049,7 @@
           </w:tcPr>
           <w:p>
             <w:r>
-              <w:t>返回码，返回</w:t>
-            </w:r>
-            <w:proofErr w:type="gramStart"/>
-            <w:r>
-              <w:t>码代表</w:t>
-            </w:r>
-            <w:proofErr w:type="gramEnd"/>
-            <w:r>
-              <w:t>的信息看第三章</w:t>
+              <w:t>返回码，返回码代表的信息看第三章</w:t>
             </w:r>
           </w:p>
         </w:tc>
@@ -1140,13 +1075,8 @@
             <w:tcW w:w="2063" w:type="dxa"/>
           </w:tcPr>
           <w:p>
-            <w:proofErr w:type="gramStart"/>
-            <w:r>
-              <w:t>String(</w:t>
-            </w:r>
-            <w:proofErr w:type="gramEnd"/>
-            <w:r>
-              <w:t>64)</w:t>
+            <w:r>
+              <w:t>String(64)</w:t>
             </w:r>
           </w:p>
         </w:tc>
@@ -1193,13 +1123,8 @@
             <w:tcW w:w="2063" w:type="dxa"/>
           </w:tcPr>
           <w:p>
-            <w:proofErr w:type="gramStart"/>
-            <w:r>
-              <w:t>String(</w:t>
-            </w:r>
-            <w:proofErr w:type="gramEnd"/>
-            <w:r>
-              <w:t>256)</w:t>
+            <w:r>
+              <w:t>String(256)</w:t>
             </w:r>
           </w:p>
         </w:tc>
@@ -1227,12 +1152,12 @@
     </w:tbl>
     <w:p>
       <w:pPr>
-        <w:pStyle w:val="a3"/>
+        <w:pStyle w:val="a"/>
       </w:pPr>
     </w:p>
     <w:p>
       <w:pPr>
-        <w:pStyle w:val="3"/>
+        <w:pStyle w:val="Heading3"/>
         <w:numPr>
           <w:ilvl w:val="0"/>
           <w:numId w:val="13"/>
@@ -1252,8 +1177,6 @@
       <w:r>
         <w:t>:/</w:t>
       </w:r>
-      <w:bookmarkStart w:id="0" w:name="_GoBack"/>
-      <w:bookmarkEnd w:id="0"/>
       <w:r>
         <w:t>CYV</w:t>
       </w:r>
@@ -1278,7 +1201,7 @@
     </w:p>
     <w:p>
       <w:pPr>
-        <w:pStyle w:val="a3"/>
+        <w:pStyle w:val="a"/>
       </w:pPr>
       <w:r>
         <w:t>request:</w:t>
@@ -1392,13 +1315,8 @@
             <w:pPr>
               <w:jc w:val="left"/>
             </w:pPr>
-            <w:proofErr w:type="gramStart"/>
-            <w:r>
-              <w:t>String(</w:t>
-            </w:r>
-            <w:proofErr w:type="gramEnd"/>
-            <w:r>
-              <w:t>64)</w:t>
+            <w:r>
+              <w:t>String(64)</w:t>
             </w:r>
           </w:p>
         </w:tc>
@@ -1450,13 +1368,8 @@
             <w:tcW w:w="1759" w:type="dxa"/>
           </w:tcPr>
           <w:p>
-            <w:proofErr w:type="gramStart"/>
-            <w:r>
-              <w:t>String(</w:t>
-            </w:r>
-            <w:proofErr w:type="gramEnd"/>
-            <w:r>
-              <w:t>256)</w:t>
+            <w:r>
+              <w:t>String(256)</w:t>
             </w:r>
           </w:p>
         </w:tc>
@@ -1514,7 +1427,6 @@
             <w:pPr>
               <w:jc w:val="left"/>
             </w:pPr>
-            <w:proofErr w:type="gramStart"/>
             <w:r>
               <w:rPr>
                 <w:rFonts w:hint="eastAsia"/>
@@ -1522,11 +1434,7 @@
               <w:t>S</w:t>
             </w:r>
             <w:r>
-              <w:t>tring(</w:t>
-            </w:r>
-            <w:proofErr w:type="gramEnd"/>
-            <w:r>
-              <w:t>2048)</w:t>
+              <w:t>tring(2048)</w:t>
             </w:r>
           </w:p>
         </w:tc>
@@ -1565,12 +1473,10 @@
             <w:pPr>
               <w:jc w:val="left"/>
             </w:pPr>
-            <w:proofErr w:type="gramStart"/>
             <w:r>
               <w:t>“</w:t>
             </w:r>
             <w:proofErr w:type="spellStart"/>
-            <w:proofErr w:type="gramEnd"/>
             <w:r>
               <w:t>voteChannelName</w:t>
             </w:r>
@@ -1607,11 +1513,9 @@
               </w:rPr>
               <w:t>国</w:t>
             </w:r>
-            <w:proofErr w:type="gramStart"/>
             <w:r>
               <w:t>”</w:t>
             </w:r>
-            <w:proofErr w:type="gramEnd"/>
             <w:r>
               <w:rPr>
                 <w:rFonts w:hint="eastAsia"/>
@@ -1662,7 +1566,7 @@
             <w:hyperlink r:id="rId7" w:history="1">
               <w:r>
                 <w:rPr>
-                  <w:rStyle w:val="aa"/>
+                  <w:rStyle w:val="Hyperlink"/>
                 </w:rPr>
                 <w:t>www.badiu.com</w:t>
               </w:r>
@@ -1684,7 +1588,7 @@
     </w:tbl>
     <w:p>
       <w:pPr>
-        <w:pStyle w:val="a3"/>
+        <w:pStyle w:val="a"/>
       </w:pPr>
       <w:r>
         <w:t>response:</w:t>
@@ -1780,13 +1684,8 @@
             <w:tcW w:w="2063" w:type="dxa"/>
           </w:tcPr>
           <w:p>
-            <w:proofErr w:type="gramStart"/>
-            <w:r>
-              <w:t>String(</w:t>
-            </w:r>
-            <w:proofErr w:type="gramEnd"/>
-            <w:r>
-              <w:t>16)</w:t>
+            <w:r>
+              <w:t>String(16)</w:t>
             </w:r>
           </w:p>
         </w:tc>
@@ -1806,15 +1705,7 @@
           </w:tcPr>
           <w:p>
             <w:r>
-              <w:t>返回码，返回</w:t>
-            </w:r>
-            <w:proofErr w:type="gramStart"/>
-            <w:r>
-              <w:t>码代表</w:t>
-            </w:r>
-            <w:proofErr w:type="gramEnd"/>
-            <w:r>
-              <w:t>的信息看第三章</w:t>
+              <w:t>返回码，返回码代表的信息看第三章</w:t>
             </w:r>
           </w:p>
         </w:tc>
@@ -1840,13 +1731,8 @@
             <w:tcW w:w="2063" w:type="dxa"/>
           </w:tcPr>
           <w:p>
-            <w:proofErr w:type="gramStart"/>
-            <w:r>
-              <w:t>String(</w:t>
-            </w:r>
-            <w:proofErr w:type="gramEnd"/>
-            <w:r>
-              <w:t>64)</w:t>
+            <w:r>
+              <w:t>String(64)</w:t>
             </w:r>
           </w:p>
         </w:tc>
@@ -1892,13 +1778,8 @@
             <w:tcW w:w="2063" w:type="dxa"/>
           </w:tcPr>
           <w:p>
-            <w:proofErr w:type="gramStart"/>
-            <w:r>
-              <w:t>String(</w:t>
-            </w:r>
-            <w:proofErr w:type="gramEnd"/>
-            <w:r>
-              <w:t>256)</w:t>
+            <w:r>
+              <w:t>String(256)</w:t>
             </w:r>
           </w:p>
         </w:tc>
@@ -1930,7 +1811,7 @@
     </w:tbl>
     <w:p>
       <w:pPr>
-        <w:pStyle w:val="a3"/>
+        <w:pStyle w:val="a"/>
       </w:pPr>
       <w:proofErr w:type="spellStart"/>
       <w:r>
@@ -2038,13 +1919,8 @@
             <w:tcW w:w="2063" w:type="dxa"/>
           </w:tcPr>
           <w:p>
-            <w:proofErr w:type="gramStart"/>
-            <w:r>
-              <w:t>String(</w:t>
-            </w:r>
-            <w:proofErr w:type="gramEnd"/>
-            <w:r>
-              <w:t>32)</w:t>
+            <w:r>
+              <w:t>String(32)</w:t>
             </w:r>
           </w:p>
         </w:tc>
@@ -2091,13 +1967,8 @@
             <w:tcW w:w="2063" w:type="dxa"/>
           </w:tcPr>
           <w:p>
-            <w:proofErr w:type="gramStart"/>
-            <w:r>
-              <w:t>String(</w:t>
-            </w:r>
-            <w:proofErr w:type="gramEnd"/>
-            <w:r>
-              <w:t>16)</w:t>
+            <w:r>
+              <w:t>String(16)</w:t>
             </w:r>
           </w:p>
         </w:tc>
@@ -2156,13 +2027,8 @@
             <w:tcW w:w="2063" w:type="dxa"/>
           </w:tcPr>
           <w:p>
-            <w:proofErr w:type="gramStart"/>
-            <w:r>
-              <w:t>String(</w:t>
-            </w:r>
-            <w:proofErr w:type="gramEnd"/>
-            <w:r>
-              <w:t>256)</w:t>
+            <w:r>
+              <w:t>String(256)</w:t>
             </w:r>
           </w:p>
         </w:tc>
@@ -2236,17 +2102,17 @@
     </w:tbl>
     <w:p>
       <w:pPr>
-        <w:pStyle w:val="a3"/>
+        <w:pStyle w:val="a"/>
       </w:pPr>
     </w:p>
     <w:p>
       <w:pPr>
-        <w:pStyle w:val="a5"/>
+        <w:pStyle w:val="a1"/>
       </w:pPr>
     </w:p>
     <w:p>
       <w:pPr>
-        <w:pStyle w:val="a5"/>
+        <w:pStyle w:val="a1"/>
         <w:numPr>
           <w:ilvl w:val="0"/>
           <w:numId w:val="1"/>
@@ -2258,7 +2124,7 @@
     </w:p>
     <w:p>
       <w:pPr>
-        <w:pStyle w:val="a3"/>
+        <w:pStyle w:val="a"/>
       </w:pPr>
       <w:proofErr w:type="spellStart"/>
       <w:r>
@@ -2379,15 +2245,7 @@
               <w:jc w:val="left"/>
             </w:pPr>
             <w:r>
-              <w:t>不分情况的服务</w:t>
-            </w:r>
-            <w:proofErr w:type="gramStart"/>
-            <w:r>
-              <w:t>侧内部</w:t>
-            </w:r>
-            <w:proofErr w:type="gramEnd"/>
-            <w:r>
-              <w:t>错误</w:t>
+              <w:t>不分情况的服务侧内部错误</w:t>
             </w:r>
           </w:p>
         </w:tc>
@@ -2577,7 +2435,7 @@
     </w:tbl>
     <w:p>
       <w:pPr>
-        <w:pStyle w:val="a3"/>
+        <w:pStyle w:val="a"/>
       </w:pPr>
     </w:p>
     <w:p>
@@ -3935,7 +3793,7 @@
   <w:docDefaults>
     <w:rPrDefault>
       <w:rPr>
-        <w:rFonts w:ascii="微软雅黑" w:eastAsia="微软雅黑" w:hAnsi="微软雅黑" w:cs="微软雅黑"/>
+        <w:rFonts w:ascii="Microsoft YaHei" w:eastAsia="Microsoft YaHei" w:hAnsi="Microsoft YaHei" w:cs="Microsoft YaHei"/>
         <w:lang w:val="en-US" w:eastAsia="zh-CN" w:bidi="ar-SA"/>
       </w:rPr>
     </w:rPrDefault>
@@ -4318,7 +4176,7 @@
     <w:lsdException w:name="Hashtag" w:semiHidden="1" w:unhideWhenUsed="1"/>
     <w:lsdException w:name="Unresolved Mention" w:semiHidden="1" w:unhideWhenUsed="1"/>
   </w:latentStyles>
-  <w:style w:type="paragraph" w:default="1" w:styleId="a">
+  <w:style w:type="paragraph" w:default="1" w:styleId="Normal">
     <w:name w:val="Normal"/>
     <w:qFormat/>
     <w:pPr>
@@ -4326,11 +4184,11 @@
       <w:jc w:val="both"/>
     </w:pPr>
   </w:style>
-  <w:style w:type="paragraph" w:styleId="1">
+  <w:style w:type="paragraph" w:styleId="Heading1">
     <w:name w:val="heading 1"/>
-    <w:basedOn w:val="a"/>
-    <w:next w:val="a"/>
-    <w:link w:val="10"/>
+    <w:basedOn w:val="Normal"/>
+    <w:next w:val="Normal"/>
+    <w:link w:val="Heading1Char"/>
     <w:uiPriority w:val="9"/>
     <w:qFormat/>
     <w:rsid w:val="00CC2894"/>
@@ -4348,11 +4206,11 @@
       <w:szCs w:val="44"/>
     </w:rPr>
   </w:style>
-  <w:style w:type="paragraph" w:styleId="2">
+  <w:style w:type="paragraph" w:styleId="Heading2">
     <w:name w:val="heading 2"/>
-    <w:basedOn w:val="a"/>
-    <w:next w:val="a"/>
-    <w:link w:val="20"/>
+    <w:basedOn w:val="Normal"/>
+    <w:next w:val="Normal"/>
+    <w:link w:val="Heading2Char"/>
     <w:uiPriority w:val="9"/>
     <w:unhideWhenUsed/>
     <w:qFormat/>
@@ -4371,11 +4229,11 @@
       <w:szCs w:val="32"/>
     </w:rPr>
   </w:style>
-  <w:style w:type="paragraph" w:styleId="3">
+  <w:style w:type="paragraph" w:styleId="Heading3">
     <w:name w:val="heading 3"/>
-    <w:basedOn w:val="a"/>
-    <w:next w:val="a"/>
-    <w:link w:val="30"/>
+    <w:basedOn w:val="Normal"/>
+    <w:next w:val="Normal"/>
+    <w:link w:val="Heading3Char"/>
     <w:uiPriority w:val="9"/>
     <w:unhideWhenUsed/>
     <w:qFormat/>
@@ -4393,13 +4251,13 @@
       <w:szCs w:val="32"/>
     </w:rPr>
   </w:style>
-  <w:style w:type="character" w:default="1" w:styleId="a0">
+  <w:style w:type="character" w:default="1" w:styleId="DefaultParagraphFont">
     <w:name w:val="Default Paragraph Font"/>
     <w:uiPriority w:val="1"/>
     <w:semiHidden/>
     <w:unhideWhenUsed/>
   </w:style>
-  <w:style w:type="table" w:default="1" w:styleId="a1">
+  <w:style w:type="table" w:default="1" w:styleId="TableNormal">
     <w:name w:val="Normal Table"/>
     <w:uiPriority w:val="99"/>
     <w:semiHidden/>
@@ -4414,13 +4272,13 @@
       </w:tblCellMar>
     </w:tblPr>
   </w:style>
-  <w:style w:type="numbering" w:default="1" w:styleId="a2">
+  <w:style w:type="numbering" w:default="1" w:styleId="NoList">
     <w:name w:val="No List"/>
     <w:uiPriority w:val="99"/>
     <w:semiHidden/>
     <w:unhideWhenUsed/>
   </w:style>
-  <w:style w:type="paragraph" w:customStyle="1" w:styleId="a3">
+  <w:style w:type="paragraph" w:customStyle="1" w:styleId="a">
     <w:name w:val="石墨文档正文"/>
     <w:qFormat/>
     <w:rPr>
@@ -4428,7 +4286,7 @@
       <w:szCs w:val="24"/>
     </w:rPr>
   </w:style>
-  <w:style w:type="paragraph" w:customStyle="1" w:styleId="a4">
+  <w:style w:type="paragraph" w:customStyle="1" w:styleId="a0">
     <w:name w:val="石墨文档副标题"/>
     <w:qFormat/>
     <w:rPr>
@@ -4437,9 +4295,9 @@
       <w:szCs w:val="48"/>
     </w:rPr>
   </w:style>
-  <w:style w:type="paragraph" w:customStyle="1" w:styleId="a5">
+  <w:style w:type="paragraph" w:customStyle="1" w:styleId="a1">
     <w:name w:val="石墨文档大标题"/>
-    <w:next w:val="a3"/>
+    <w:next w:val="a"/>
     <w:uiPriority w:val="9"/>
     <w:unhideWhenUsed/>
     <w:qFormat/>
@@ -4454,9 +4312,9 @@
       <w:szCs w:val="40"/>
     </w:rPr>
   </w:style>
-  <w:style w:type="paragraph" w:customStyle="1" w:styleId="a6">
+  <w:style w:type="paragraph" w:customStyle="1" w:styleId="a2">
     <w:name w:val="石墨文档中标题"/>
-    <w:next w:val="a3"/>
+    <w:next w:val="a"/>
     <w:uiPriority w:val="9"/>
     <w:unhideWhenUsed/>
     <w:qFormat/>
@@ -4471,9 +4329,9 @@
       <w:szCs w:val="36"/>
     </w:rPr>
   </w:style>
-  <w:style w:type="paragraph" w:customStyle="1" w:styleId="a7">
+  <w:style w:type="paragraph" w:customStyle="1" w:styleId="a3">
     <w:name w:val="石墨文档小标题"/>
-    <w:next w:val="a3"/>
+    <w:next w:val="a"/>
     <w:uiPriority w:val="9"/>
     <w:unhideWhenUsed/>
     <w:qFormat/>
@@ -4488,9 +4346,9 @@
       <w:szCs w:val="32"/>
     </w:rPr>
   </w:style>
-  <w:style w:type="paragraph" w:customStyle="1" w:styleId="a8">
+  <w:style w:type="paragraph" w:customStyle="1" w:styleId="a4">
     <w:name w:val="石墨文档标题"/>
-    <w:next w:val="a3"/>
+    <w:next w:val="a"/>
     <w:uiPriority w:val="9"/>
     <w:unhideWhenUsed/>
     <w:qFormat/>
@@ -4505,7 +4363,7 @@
       <w:szCs w:val="56"/>
     </w:rPr>
   </w:style>
-  <w:style w:type="paragraph" w:customStyle="1" w:styleId="a9">
+  <w:style w:type="paragraph" w:customStyle="1" w:styleId="a5">
     <w:name w:val="石墨文档引用"/>
     <w:qFormat/>
     <w:pPr>
@@ -4517,10 +4375,10 @@
       <w:color w:val="ADADAD"/>
     </w:rPr>
   </w:style>
-  <w:style w:type="character" w:customStyle="1" w:styleId="20">
-    <w:name w:val="标题 2 字符"/>
-    <w:basedOn w:val="a0"/>
-    <w:link w:val="2"/>
+  <w:style w:type="character" w:customStyle="1" w:styleId="Heading2Char">
+    <w:name w:val="Heading 2 Char"/>
+    <w:basedOn w:val="DefaultParagraphFont"/>
+    <w:link w:val="Heading2"/>
     <w:uiPriority w:val="9"/>
     <w:rsid w:val="00CC2894"/>
     <w:rPr>
@@ -4531,10 +4389,10 @@
       <w:szCs w:val="32"/>
     </w:rPr>
   </w:style>
-  <w:style w:type="character" w:customStyle="1" w:styleId="10">
-    <w:name w:val="标题 1 字符"/>
-    <w:basedOn w:val="a0"/>
-    <w:link w:val="1"/>
+  <w:style w:type="character" w:customStyle="1" w:styleId="Heading1Char">
+    <w:name w:val="Heading 1 Char"/>
+    <w:basedOn w:val="DefaultParagraphFont"/>
+    <w:link w:val="Heading1"/>
     <w:uiPriority w:val="9"/>
     <w:rsid w:val="00CC2894"/>
     <w:rPr>
@@ -4545,10 +4403,10 @@
       <w:szCs w:val="44"/>
     </w:rPr>
   </w:style>
-  <w:style w:type="character" w:customStyle="1" w:styleId="30">
-    <w:name w:val="标题 3 字符"/>
-    <w:basedOn w:val="a0"/>
-    <w:link w:val="3"/>
+  <w:style w:type="character" w:customStyle="1" w:styleId="Heading3Char">
+    <w:name w:val="Heading 3 Char"/>
+    <w:basedOn w:val="DefaultParagraphFont"/>
+    <w:link w:val="Heading3"/>
     <w:uiPriority w:val="9"/>
     <w:rsid w:val="00CC2894"/>
     <w:rPr>
@@ -4558,9 +4416,9 @@
       <w:szCs w:val="32"/>
     </w:rPr>
   </w:style>
-  <w:style w:type="character" w:styleId="aa">
+  <w:style w:type="character" w:styleId="Hyperlink">
     <w:name w:val="Hyperlink"/>
-    <w:basedOn w:val="a0"/>
+    <w:basedOn w:val="DefaultParagraphFont"/>
     <w:uiPriority w:val="99"/>
     <w:unhideWhenUsed/>
     <w:rsid w:val="000E7E99"/>
@@ -4569,9 +4427,9 @@
       <w:u w:val="single"/>
     </w:rPr>
   </w:style>
-  <w:style w:type="character" w:styleId="ab">
+  <w:style w:type="character" w:styleId="UnresolvedMention">
     <w:name w:val="Unresolved Mention"/>
-    <w:basedOn w:val="a0"/>
+    <w:basedOn w:val="DefaultParagraphFont"/>
     <w:uiPriority w:val="99"/>
     <w:semiHidden/>
     <w:unhideWhenUsed/>
@@ -4581,10 +4439,10 @@
       <w:shd w:val="clear" w:color="auto" w:fill="E1DFDD"/>
     </w:rPr>
   </w:style>
-  <w:style w:type="paragraph" w:styleId="ac">
+  <w:style w:type="paragraph" w:styleId="Header">
     <w:name w:val="header"/>
-    <w:basedOn w:val="a"/>
-    <w:link w:val="ad"/>
+    <w:basedOn w:val="Normal"/>
+    <w:link w:val="HeaderChar"/>
     <w:uiPriority w:val="99"/>
     <w:unhideWhenUsed/>
     <w:rsid w:val="00A87450"/>
@@ -4604,10 +4462,10 @@
       <w:szCs w:val="18"/>
     </w:rPr>
   </w:style>
-  <w:style w:type="character" w:customStyle="1" w:styleId="ad">
-    <w:name w:val="页眉 字符"/>
-    <w:basedOn w:val="a0"/>
-    <w:link w:val="ac"/>
+  <w:style w:type="character" w:customStyle="1" w:styleId="HeaderChar">
+    <w:name w:val="Header Char"/>
+    <w:basedOn w:val="DefaultParagraphFont"/>
+    <w:link w:val="Header"/>
     <w:uiPriority w:val="99"/>
     <w:rsid w:val="00A87450"/>
     <w:rPr>
@@ -4615,10 +4473,10 @@
       <w:szCs w:val="18"/>
     </w:rPr>
   </w:style>
-  <w:style w:type="paragraph" w:styleId="ae">
+  <w:style w:type="paragraph" w:styleId="Footer">
     <w:name w:val="footer"/>
-    <w:basedOn w:val="a"/>
-    <w:link w:val="af"/>
+    <w:basedOn w:val="Normal"/>
+    <w:link w:val="FooterChar"/>
     <w:uiPriority w:val="99"/>
     <w:unhideWhenUsed/>
     <w:rsid w:val="00A87450"/>
@@ -4635,10 +4493,10 @@
       <w:szCs w:val="18"/>
     </w:rPr>
   </w:style>
-  <w:style w:type="character" w:customStyle="1" w:styleId="af">
-    <w:name w:val="页脚 字符"/>
-    <w:basedOn w:val="a0"/>
-    <w:link w:val="ae"/>
+  <w:style w:type="character" w:customStyle="1" w:styleId="FooterChar">
+    <w:name w:val="Footer Char"/>
+    <w:basedOn w:val="DefaultParagraphFont"/>
+    <w:link w:val="Footer"/>
     <w:uiPriority w:val="99"/>
     <w:rsid w:val="00A87450"/>
     <w:rPr>
@@ -4646,9 +4504,9 @@
       <w:szCs w:val="18"/>
     </w:rPr>
   </w:style>
-  <w:style w:type="paragraph" w:styleId="af0">
+  <w:style w:type="paragraph" w:styleId="ListParagraph">
     <w:name w:val="List Paragraph"/>
-    <w:basedOn w:val="a"/>
+    <w:basedOn w:val="Normal"/>
     <w:uiPriority w:val="34"/>
     <w:qFormat/>
     <w:rsid w:val="003E7B36"/>

</xml_diff>